<commit_message>
4.6 Spiral filling 😈😈
</commit_message>
<xml_diff>
--- a/date/algoritms.docx
+++ b/date/algoritms.docx
@@ -18,7 +18,6 @@
           <w:lang w:val="en-US"/>
         </w:rPr>
       </w:pPr>
-      <w:proofErr w:type="spellStart"/>
       <w:r>
         <w:rPr>
           <w:rFonts w:ascii="Times New Roman" w:hAnsi="Times New Roman" w:cs="Times New Roman"/>
@@ -28,25 +27,23 @@
         </w:rPr>
         <w:t>Insert_sort</w:t>
       </w:r>
-      <w:proofErr w:type="spellEnd"/>
-    </w:p>
-    <w:p>
-      <w:pPr>
-        <w:pStyle w:val="a3"/>
-        <w:numPr>
-          <w:ilvl w:val="0"/>
-          <w:numId w:val="1"/>
-        </w:numPr>
-        <w:spacing w:after="0" w:line="240" w:lineRule="auto"/>
-        <w:jc w:val="both"/>
-        <w:rPr>
-          <w:rFonts w:ascii="Times New Roman" w:hAnsi="Times New Roman" w:cs="Times New Roman"/>
-          <w:sz w:val="28"/>
-          <w:szCs w:val="28"/>
-          <w:lang w:val="en-US"/>
-        </w:rPr>
-      </w:pPr>
-      <w:proofErr w:type="spellStart"/>
+    </w:p>
+    <w:p>
+      <w:pPr>
+        <w:pStyle w:val="a3"/>
+        <w:numPr>
+          <w:ilvl w:val="0"/>
+          <w:numId w:val="1"/>
+        </w:numPr>
+        <w:spacing w:after="0" w:line="240" w:lineRule="auto"/>
+        <w:jc w:val="both"/>
+        <w:rPr>
+          <w:rFonts w:ascii="Times New Roman" w:hAnsi="Times New Roman" w:cs="Times New Roman"/>
+          <w:sz w:val="28"/>
+          <w:szCs w:val="28"/>
+          <w:lang w:val="en-US"/>
+        </w:rPr>
+      </w:pPr>
       <w:r>
         <w:rPr>
           <w:rFonts w:ascii="Times New Roman" w:hAnsi="Times New Roman" w:cs="Times New Roman"/>
@@ -65,25 +62,23 @@
         </w:rPr>
         <w:t>hoise_sort</w:t>
       </w:r>
-      <w:proofErr w:type="spellEnd"/>
-    </w:p>
-    <w:p>
-      <w:pPr>
-        <w:pStyle w:val="a3"/>
-        <w:numPr>
-          <w:ilvl w:val="0"/>
-          <w:numId w:val="1"/>
-        </w:numPr>
-        <w:spacing w:after="0" w:line="240" w:lineRule="auto"/>
-        <w:jc w:val="both"/>
-        <w:rPr>
-          <w:rFonts w:ascii="Times New Roman" w:hAnsi="Times New Roman" w:cs="Times New Roman"/>
-          <w:sz w:val="28"/>
-          <w:szCs w:val="28"/>
-          <w:lang w:val="en-US"/>
-        </w:rPr>
-      </w:pPr>
-      <w:proofErr w:type="spellStart"/>
+    </w:p>
+    <w:p>
+      <w:pPr>
+        <w:pStyle w:val="a3"/>
+        <w:numPr>
+          <w:ilvl w:val="0"/>
+          <w:numId w:val="1"/>
+        </w:numPr>
+        <w:spacing w:after="0" w:line="240" w:lineRule="auto"/>
+        <w:jc w:val="both"/>
+        <w:rPr>
+          <w:rFonts w:ascii="Times New Roman" w:hAnsi="Times New Roman" w:cs="Times New Roman"/>
+          <w:sz w:val="28"/>
+          <w:szCs w:val="28"/>
+          <w:lang w:val="en-US"/>
+        </w:rPr>
+      </w:pPr>
       <w:r>
         <w:rPr>
           <w:rFonts w:ascii="Times New Roman" w:hAnsi="Times New Roman" w:cs="Times New Roman"/>
@@ -102,25 +97,23 @@
         </w:rPr>
         <w:t>ubble_sort</w:t>
       </w:r>
-      <w:proofErr w:type="spellEnd"/>
-    </w:p>
-    <w:p>
-      <w:pPr>
-        <w:pStyle w:val="a3"/>
-        <w:numPr>
-          <w:ilvl w:val="0"/>
-          <w:numId w:val="1"/>
-        </w:numPr>
-        <w:spacing w:after="0" w:line="240" w:lineRule="auto"/>
-        <w:jc w:val="both"/>
-        <w:rPr>
-          <w:rFonts w:ascii="Times New Roman" w:hAnsi="Times New Roman" w:cs="Times New Roman"/>
-          <w:sz w:val="28"/>
-          <w:szCs w:val="28"/>
-          <w:lang w:val="en-US"/>
-        </w:rPr>
-      </w:pPr>
-      <w:proofErr w:type="spellStart"/>
+    </w:p>
+    <w:p>
+      <w:pPr>
+        <w:pStyle w:val="a3"/>
+        <w:numPr>
+          <w:ilvl w:val="0"/>
+          <w:numId w:val="1"/>
+        </w:numPr>
+        <w:spacing w:after="0" w:line="240" w:lineRule="auto"/>
+        <w:jc w:val="both"/>
+        <w:rPr>
+          <w:rFonts w:ascii="Times New Roman" w:hAnsi="Times New Roman" w:cs="Times New Roman"/>
+          <w:sz w:val="28"/>
+          <w:szCs w:val="28"/>
+          <w:lang w:val="en-US"/>
+        </w:rPr>
+      </w:pPr>
       <w:r>
         <w:rPr>
           <w:rFonts w:ascii="Times New Roman" w:hAnsi="Times New Roman" w:cs="Times New Roman"/>
@@ -130,25 +123,23 @@
         </w:rPr>
         <w:t>Merge_sort</w:t>
       </w:r>
-      <w:proofErr w:type="spellEnd"/>
-    </w:p>
-    <w:p>
-      <w:pPr>
-        <w:pStyle w:val="a3"/>
-        <w:numPr>
-          <w:ilvl w:val="0"/>
-          <w:numId w:val="1"/>
-        </w:numPr>
-        <w:spacing w:after="0" w:line="240" w:lineRule="auto"/>
-        <w:jc w:val="both"/>
-        <w:rPr>
-          <w:rFonts w:ascii="Times New Roman" w:hAnsi="Times New Roman" w:cs="Times New Roman"/>
-          <w:sz w:val="28"/>
-          <w:szCs w:val="28"/>
-          <w:lang w:val="en-US"/>
-        </w:rPr>
-      </w:pPr>
-      <w:proofErr w:type="spellStart"/>
+    </w:p>
+    <w:p>
+      <w:pPr>
+        <w:pStyle w:val="a3"/>
+        <w:numPr>
+          <w:ilvl w:val="0"/>
+          <w:numId w:val="1"/>
+        </w:numPr>
+        <w:spacing w:after="0" w:line="240" w:lineRule="auto"/>
+        <w:jc w:val="both"/>
+        <w:rPr>
+          <w:rFonts w:ascii="Times New Roman" w:hAnsi="Times New Roman" w:cs="Times New Roman"/>
+          <w:sz w:val="28"/>
+          <w:szCs w:val="28"/>
+          <w:lang w:val="en-US"/>
+        </w:rPr>
+      </w:pPr>
       <w:r>
         <w:rPr>
           <w:rFonts w:ascii="Times New Roman" w:hAnsi="Times New Roman" w:cs="Times New Roman"/>
@@ -167,25 +158,23 @@
         </w:rPr>
         <w:t>oar_sort</w:t>
       </w:r>
-      <w:proofErr w:type="spellEnd"/>
-    </w:p>
-    <w:p>
-      <w:pPr>
-        <w:pStyle w:val="a3"/>
-        <w:numPr>
-          <w:ilvl w:val="0"/>
-          <w:numId w:val="1"/>
-        </w:numPr>
-        <w:spacing w:after="0" w:line="240" w:lineRule="auto"/>
-        <w:jc w:val="both"/>
-        <w:rPr>
-          <w:rFonts w:ascii="Times New Roman" w:hAnsi="Times New Roman" w:cs="Times New Roman"/>
-          <w:sz w:val="28"/>
-          <w:szCs w:val="28"/>
-          <w:lang w:val="en-US"/>
-        </w:rPr>
-      </w:pPr>
-      <w:proofErr w:type="spellStart"/>
+    </w:p>
+    <w:p>
+      <w:pPr>
+        <w:pStyle w:val="a3"/>
+        <w:numPr>
+          <w:ilvl w:val="0"/>
+          <w:numId w:val="1"/>
+        </w:numPr>
+        <w:spacing w:after="0" w:line="240" w:lineRule="auto"/>
+        <w:jc w:val="both"/>
+        <w:rPr>
+          <w:rFonts w:ascii="Times New Roman" w:hAnsi="Times New Roman" w:cs="Times New Roman"/>
+          <w:sz w:val="28"/>
+          <w:szCs w:val="28"/>
+          <w:lang w:val="en-US"/>
+        </w:rPr>
+      </w:pPr>
       <w:r>
         <w:rPr>
           <w:rFonts w:ascii="Times New Roman" w:hAnsi="Times New Roman" w:cs="Times New Roman"/>
@@ -204,7 +193,6 @@
         </w:rPr>
         <w:t>en</w:t>
       </w:r>
-      <w:proofErr w:type="spellEnd"/>
     </w:p>
     <w:p>
       <w:pPr>
@@ -248,7 +236,6 @@
           <w:lang w:val="en-US"/>
         </w:rPr>
       </w:pPr>
-      <w:proofErr w:type="spellStart"/>
       <w:r>
         <w:rPr>
           <w:rFonts w:ascii="Times New Roman" w:hAnsi="Times New Roman" w:cs="Times New Roman"/>
@@ -258,7 +245,6 @@
         </w:rPr>
         <w:t>Hamming_numbers</w:t>
       </w:r>
-      <w:proofErr w:type="spellEnd"/>
     </w:p>
     <w:p>
       <w:pPr>
@@ -353,6 +339,260 @@
           <w:lang w:val="en-US"/>
         </w:rPr>
         <w:t xml:space="preserve"> Depth list</w:t>
+      </w:r>
+    </w:p>
+    <w:p>
+      <w:pPr>
+        <w:pStyle w:val="a3"/>
+        <w:numPr>
+          <w:ilvl w:val="0"/>
+          <w:numId w:val="1"/>
+        </w:numPr>
+        <w:spacing w:after="0" w:line="240" w:lineRule="auto"/>
+        <w:jc w:val="both"/>
+        <w:rPr>
+          <w:rFonts w:ascii="Times New Roman" w:hAnsi="Times New Roman" w:cs="Times New Roman"/>
+          <w:sz w:val="28"/>
+          <w:szCs w:val="28"/>
+          <w:lang w:val="en-US"/>
+        </w:rPr>
+      </w:pPr>
+      <w:r>
+        <w:rPr>
+          <w:rFonts w:ascii="Times New Roman" w:hAnsi="Times New Roman" w:cs="Times New Roman"/>
+          <w:sz w:val="28"/>
+          <w:szCs w:val="28"/>
+          <w:lang w:val="en-US"/>
+        </w:rPr>
+        <w:t xml:space="preserve"> </w:t>
+      </w:r>
+      <w:r>
+        <w:rPr>
+          <w:rFonts w:ascii="Times New Roman" w:hAnsi="Times New Roman" w:cs="Times New Roman"/>
+          <w:sz w:val="28"/>
+          <w:szCs w:val="28"/>
+          <w:lang w:val="en-US"/>
+        </w:rPr>
+        <w:t>P</w:t>
+      </w:r>
+      <w:r>
+        <w:rPr>
+          <w:rFonts w:ascii="Times New Roman" w:hAnsi="Times New Roman" w:cs="Times New Roman"/>
+          <w:sz w:val="28"/>
+          <w:szCs w:val="28"/>
+          <w:lang w:val="en-US"/>
+        </w:rPr>
+        <w:t>ermutations</w:t>
+      </w:r>
+    </w:p>
+    <w:p>
+      <w:pPr>
+        <w:pStyle w:val="a3"/>
+        <w:numPr>
+          <w:ilvl w:val="0"/>
+          <w:numId w:val="1"/>
+        </w:numPr>
+        <w:spacing w:after="0" w:line="240" w:lineRule="auto"/>
+        <w:jc w:val="both"/>
+        <w:rPr>
+          <w:rFonts w:ascii="Times New Roman" w:hAnsi="Times New Roman" w:cs="Times New Roman"/>
+          <w:sz w:val="28"/>
+          <w:szCs w:val="28"/>
+          <w:lang w:val="en-US"/>
+        </w:rPr>
+      </w:pPr>
+      <w:r>
+        <w:rPr>
+          <w:rFonts w:ascii="Times New Roman" w:hAnsi="Times New Roman" w:cs="Times New Roman"/>
+          <w:sz w:val="28"/>
+          <w:szCs w:val="28"/>
+          <w:lang w:val="en-US"/>
+        </w:rPr>
+        <w:t xml:space="preserve"> </w:t>
+      </w:r>
+      <w:r>
+        <w:rPr>
+          <w:rFonts w:ascii="Times New Roman" w:hAnsi="Times New Roman" w:cs="Times New Roman"/>
+          <w:sz w:val="28"/>
+          <w:szCs w:val="28"/>
+          <w:lang w:val="en-US"/>
+        </w:rPr>
+        <w:t>G</w:t>
+      </w:r>
+      <w:r>
+        <w:rPr>
+          <w:rFonts w:ascii="Times New Roman" w:hAnsi="Times New Roman" w:cs="Times New Roman"/>
+          <w:sz w:val="28"/>
+          <w:szCs w:val="28"/>
+          <w:lang w:val="en-US"/>
+        </w:rPr>
+        <w:t>enerate_permutations</w:t>
+      </w:r>
+    </w:p>
+    <w:p>
+      <w:pPr>
+        <w:pStyle w:val="a3"/>
+        <w:numPr>
+          <w:ilvl w:val="0"/>
+          <w:numId w:val="1"/>
+        </w:numPr>
+        <w:spacing w:after="0" w:line="240" w:lineRule="auto"/>
+        <w:jc w:val="both"/>
+        <w:rPr>
+          <w:rFonts w:ascii="Times New Roman" w:hAnsi="Times New Roman" w:cs="Times New Roman"/>
+          <w:sz w:val="28"/>
+          <w:szCs w:val="28"/>
+          <w:lang w:val="en-US"/>
+        </w:rPr>
+      </w:pPr>
+      <w:r>
+        <w:rPr>
+          <w:rFonts w:ascii="Times New Roman" w:hAnsi="Times New Roman" w:cs="Times New Roman"/>
+          <w:sz w:val="28"/>
+          <w:szCs w:val="28"/>
+          <w:lang w:val="en-US"/>
+        </w:rPr>
+        <w:t xml:space="preserve"> </w:t>
+      </w:r>
+      <w:r>
+        <w:rPr>
+          <w:rFonts w:ascii="Times New Roman" w:hAnsi="Times New Roman" w:cs="Times New Roman"/>
+          <w:sz w:val="28"/>
+          <w:szCs w:val="28"/>
+          <w:lang w:val="en-US"/>
+        </w:rPr>
+        <w:t>C</w:t>
+      </w:r>
+      <w:r>
+        <w:rPr>
+          <w:rFonts w:ascii="Times New Roman" w:hAnsi="Times New Roman" w:cs="Times New Roman"/>
+          <w:sz w:val="28"/>
+          <w:szCs w:val="28"/>
+          <w:lang w:val="en-US"/>
+        </w:rPr>
+        <w:t>artesian product</w:t>
+      </w:r>
+    </w:p>
+    <w:p>
+      <w:pPr>
+        <w:pStyle w:val="a3"/>
+        <w:numPr>
+          <w:ilvl w:val="0"/>
+          <w:numId w:val="1"/>
+        </w:numPr>
+        <w:spacing w:after="0" w:line="240" w:lineRule="auto"/>
+        <w:jc w:val="both"/>
+        <w:rPr>
+          <w:rFonts w:ascii="Times New Roman" w:hAnsi="Times New Roman" w:cs="Times New Roman"/>
+          <w:sz w:val="28"/>
+          <w:szCs w:val="28"/>
+          <w:lang w:val="en-US"/>
+        </w:rPr>
+      </w:pPr>
+      <w:r>
+        <w:rPr>
+          <w:rFonts w:ascii="Times New Roman" w:hAnsi="Times New Roman" w:cs="Times New Roman"/>
+          <w:sz w:val="28"/>
+          <w:szCs w:val="28"/>
+          <w:lang w:val="en-US"/>
+        </w:rPr>
+        <w:t xml:space="preserve"> Generate parenthesis</w:t>
+      </w:r>
+    </w:p>
+    <w:p>
+      <w:pPr>
+        <w:pStyle w:val="a3"/>
+        <w:numPr>
+          <w:ilvl w:val="0"/>
+          <w:numId w:val="1"/>
+        </w:numPr>
+        <w:spacing w:after="0" w:line="240" w:lineRule="auto"/>
+        <w:jc w:val="both"/>
+        <w:rPr>
+          <w:rFonts w:ascii="Times New Roman" w:hAnsi="Times New Roman" w:cs="Times New Roman"/>
+          <w:sz w:val="28"/>
+          <w:szCs w:val="28"/>
+          <w:lang w:val="en-US"/>
+        </w:rPr>
+      </w:pPr>
+      <w:r>
+        <w:rPr>
+          <w:rFonts w:ascii="Times New Roman" w:hAnsi="Times New Roman" w:cs="Times New Roman"/>
+          <w:sz w:val="28"/>
+          <w:szCs w:val="28"/>
+          <w:lang w:val="en-US"/>
+        </w:rPr>
+        <w:t xml:space="preserve"> C</w:t>
+      </w:r>
+      <w:r>
+        <w:rPr>
+          <w:rFonts w:ascii="Times New Roman" w:hAnsi="Times New Roman" w:cs="Times New Roman"/>
+          <w:sz w:val="28"/>
+          <w:szCs w:val="28"/>
+          <w:lang w:val="en-US"/>
+        </w:rPr>
+        <w:t>ount_wa</w:t>
+      </w:r>
+      <w:r>
+        <w:rPr>
+          <w:rFonts w:ascii="Times New Roman" w:hAnsi="Times New Roman" w:cs="Times New Roman"/>
+          <w:sz w:val="28"/>
+          <w:szCs w:val="28"/>
+          <w:lang w:val="en-US"/>
+        </w:rPr>
+        <w:t>y</w:t>
+      </w:r>
+    </w:p>
+    <w:p>
+      <w:pPr>
+        <w:pStyle w:val="a3"/>
+        <w:numPr>
+          <w:ilvl w:val="0"/>
+          <w:numId w:val="1"/>
+        </w:numPr>
+        <w:spacing w:after="0" w:line="240" w:lineRule="auto"/>
+        <w:jc w:val="both"/>
+        <w:rPr>
+          <w:rFonts w:ascii="Times New Roman" w:hAnsi="Times New Roman" w:cs="Times New Roman"/>
+          <w:sz w:val="28"/>
+          <w:szCs w:val="28"/>
+          <w:lang w:val="en-US"/>
+        </w:rPr>
+      </w:pPr>
+      <w:r>
+        <w:rPr>
+          <w:rFonts w:ascii="Times New Roman" w:hAnsi="Times New Roman" w:cs="Times New Roman"/>
+          <w:sz w:val="28"/>
+          <w:szCs w:val="28"/>
+          <w:lang w:val="en-US"/>
+        </w:rPr>
+        <w:t xml:space="preserve"> Diagonals</w:t>
+      </w:r>
+    </w:p>
+    <w:p>
+      <w:pPr>
+        <w:pStyle w:val="a3"/>
+        <w:numPr>
+          <w:ilvl w:val="0"/>
+          <w:numId w:val="1"/>
+        </w:numPr>
+        <w:spacing w:after="0" w:line="240" w:lineRule="auto"/>
+        <w:jc w:val="both"/>
+        <w:rPr>
+          <w:rFonts w:ascii="Times New Roman" w:hAnsi="Times New Roman" w:cs="Times New Roman"/>
+          <w:sz w:val="28"/>
+          <w:szCs w:val="28"/>
+          <w:lang w:val="en-US"/>
+        </w:rPr>
+      </w:pPr>
+      <w:r>
+        <w:rPr>
+          <w:rFonts w:ascii="Times New Roman" w:hAnsi="Times New Roman" w:cs="Times New Roman"/>
+          <w:sz w:val="28"/>
+          <w:szCs w:val="28"/>
+          <w:lang w:val="en-US"/>
+        </w:rPr>
+        <w:t xml:space="preserve"> Diagonals 2</w:t>
       </w:r>
       <w:bookmarkStart w:id="0" w:name="_GoBack"/>
       <w:bookmarkEnd w:id="0"/>
@@ -380,260 +620,8 @@
           <w:szCs w:val="28"/>
           <w:lang w:val="en-US"/>
         </w:rPr>
-        <w:t xml:space="preserve"> </w:t>
-      </w:r>
-      <w:r>
-        <w:rPr>
-          <w:rFonts w:ascii="Times New Roman" w:hAnsi="Times New Roman" w:cs="Times New Roman"/>
-          <w:sz w:val="28"/>
-          <w:szCs w:val="28"/>
-          <w:lang w:val="en-US"/>
-        </w:rPr>
-        <w:t>P</w:t>
-      </w:r>
-      <w:r>
-        <w:rPr>
-          <w:rFonts w:ascii="Times New Roman" w:hAnsi="Times New Roman" w:cs="Times New Roman"/>
-          <w:sz w:val="28"/>
-          <w:szCs w:val="28"/>
-          <w:lang w:val="en-US"/>
-        </w:rPr>
-        <w:t>ermutations</w:t>
-      </w:r>
-    </w:p>
-    <w:p>
-      <w:pPr>
-        <w:pStyle w:val="a3"/>
-        <w:numPr>
-          <w:ilvl w:val="0"/>
-          <w:numId w:val="1"/>
-        </w:numPr>
-        <w:spacing w:after="0" w:line="240" w:lineRule="auto"/>
-        <w:jc w:val="both"/>
-        <w:rPr>
-          <w:rFonts w:ascii="Times New Roman" w:hAnsi="Times New Roman" w:cs="Times New Roman"/>
-          <w:sz w:val="28"/>
-          <w:szCs w:val="28"/>
-          <w:lang w:val="en-US"/>
-        </w:rPr>
-      </w:pPr>
-      <w:r>
-        <w:rPr>
-          <w:rFonts w:ascii="Times New Roman" w:hAnsi="Times New Roman" w:cs="Times New Roman"/>
-          <w:sz w:val="28"/>
-          <w:szCs w:val="28"/>
-          <w:lang w:val="en-US"/>
-        </w:rPr>
-        <w:t xml:space="preserve"> </w:t>
-      </w:r>
-      <w:proofErr w:type="spellStart"/>
-      <w:r>
-        <w:rPr>
-          <w:rFonts w:ascii="Times New Roman" w:hAnsi="Times New Roman" w:cs="Times New Roman"/>
-          <w:sz w:val="28"/>
-          <w:szCs w:val="28"/>
-          <w:lang w:val="en-US"/>
-        </w:rPr>
-        <w:t>G</w:t>
-      </w:r>
-      <w:r>
-        <w:rPr>
-          <w:rFonts w:ascii="Times New Roman" w:hAnsi="Times New Roman" w:cs="Times New Roman"/>
-          <w:sz w:val="28"/>
-          <w:szCs w:val="28"/>
-          <w:lang w:val="en-US"/>
-        </w:rPr>
-        <w:t>enerate_permutations</w:t>
-      </w:r>
-      <w:proofErr w:type="spellEnd"/>
-    </w:p>
-    <w:p>
-      <w:pPr>
-        <w:pStyle w:val="a3"/>
-        <w:numPr>
-          <w:ilvl w:val="0"/>
-          <w:numId w:val="1"/>
-        </w:numPr>
-        <w:spacing w:after="0" w:line="240" w:lineRule="auto"/>
-        <w:jc w:val="both"/>
-        <w:rPr>
-          <w:rFonts w:ascii="Times New Roman" w:hAnsi="Times New Roman" w:cs="Times New Roman"/>
-          <w:sz w:val="28"/>
-          <w:szCs w:val="28"/>
-          <w:lang w:val="en-US"/>
-        </w:rPr>
-      </w:pPr>
-      <w:r>
-        <w:rPr>
-          <w:rFonts w:ascii="Times New Roman" w:hAnsi="Times New Roman" w:cs="Times New Roman"/>
-          <w:sz w:val="28"/>
-          <w:szCs w:val="28"/>
-          <w:lang w:val="en-US"/>
-        </w:rPr>
-        <w:t xml:space="preserve"> </w:t>
-      </w:r>
-      <w:r>
-        <w:rPr>
-          <w:rFonts w:ascii="Times New Roman" w:hAnsi="Times New Roman" w:cs="Times New Roman"/>
-          <w:sz w:val="28"/>
-          <w:szCs w:val="28"/>
-          <w:lang w:val="en-US"/>
-        </w:rPr>
-        <w:t>C</w:t>
-      </w:r>
-      <w:r>
-        <w:rPr>
-          <w:rFonts w:ascii="Times New Roman" w:hAnsi="Times New Roman" w:cs="Times New Roman"/>
-          <w:sz w:val="28"/>
-          <w:szCs w:val="28"/>
-          <w:lang w:val="en-US"/>
-        </w:rPr>
-        <w:t>artesian product</w:t>
-      </w:r>
-    </w:p>
-    <w:p>
-      <w:pPr>
-        <w:pStyle w:val="a3"/>
-        <w:numPr>
-          <w:ilvl w:val="0"/>
-          <w:numId w:val="1"/>
-        </w:numPr>
-        <w:spacing w:after="0" w:line="240" w:lineRule="auto"/>
-        <w:jc w:val="both"/>
-        <w:rPr>
-          <w:rFonts w:ascii="Times New Roman" w:hAnsi="Times New Roman" w:cs="Times New Roman"/>
-          <w:sz w:val="28"/>
-          <w:szCs w:val="28"/>
-          <w:lang w:val="en-US"/>
-        </w:rPr>
-      </w:pPr>
-      <w:r>
-        <w:rPr>
-          <w:rFonts w:ascii="Times New Roman" w:hAnsi="Times New Roman" w:cs="Times New Roman"/>
-          <w:sz w:val="28"/>
-          <w:szCs w:val="28"/>
-          <w:lang w:val="en-US"/>
-        </w:rPr>
-        <w:t xml:space="preserve"> Generate parenthesis</w:t>
-      </w:r>
-    </w:p>
-    <w:p>
-      <w:pPr>
-        <w:pStyle w:val="a3"/>
-        <w:numPr>
-          <w:ilvl w:val="0"/>
-          <w:numId w:val="1"/>
-        </w:numPr>
-        <w:spacing w:after="0" w:line="240" w:lineRule="auto"/>
-        <w:jc w:val="both"/>
-        <w:rPr>
-          <w:rFonts w:ascii="Times New Roman" w:hAnsi="Times New Roman" w:cs="Times New Roman"/>
-          <w:sz w:val="28"/>
-          <w:szCs w:val="28"/>
-          <w:lang w:val="en-US"/>
-        </w:rPr>
-      </w:pPr>
-      <w:r>
-        <w:rPr>
-          <w:rFonts w:ascii="Times New Roman" w:hAnsi="Times New Roman" w:cs="Times New Roman"/>
-          <w:sz w:val="28"/>
-          <w:szCs w:val="28"/>
-          <w:lang w:val="en-US"/>
-        </w:rPr>
-        <w:t xml:space="preserve"> </w:t>
-      </w:r>
-      <w:proofErr w:type="spellStart"/>
-      <w:r>
-        <w:rPr>
-          <w:rFonts w:ascii="Times New Roman" w:hAnsi="Times New Roman" w:cs="Times New Roman"/>
-          <w:sz w:val="28"/>
-          <w:szCs w:val="28"/>
-          <w:lang w:val="en-US"/>
-        </w:rPr>
-        <w:t>C</w:t>
-      </w:r>
-      <w:r>
-        <w:rPr>
-          <w:rFonts w:ascii="Times New Roman" w:hAnsi="Times New Roman" w:cs="Times New Roman"/>
-          <w:sz w:val="28"/>
-          <w:szCs w:val="28"/>
-          <w:lang w:val="en-US"/>
-        </w:rPr>
-        <w:t>ount_wa</w:t>
-      </w:r>
-      <w:r>
-        <w:rPr>
-          <w:rFonts w:ascii="Times New Roman" w:hAnsi="Times New Roman" w:cs="Times New Roman"/>
-          <w:sz w:val="28"/>
-          <w:szCs w:val="28"/>
-          <w:lang w:val="en-US"/>
-        </w:rPr>
-        <w:t>y</w:t>
-      </w:r>
-      <w:proofErr w:type="spellEnd"/>
-    </w:p>
-    <w:p>
-      <w:pPr>
-        <w:pStyle w:val="a3"/>
-        <w:numPr>
-          <w:ilvl w:val="0"/>
-          <w:numId w:val="1"/>
-        </w:numPr>
-        <w:spacing w:after="0" w:line="240" w:lineRule="auto"/>
-        <w:jc w:val="both"/>
-        <w:rPr>
-          <w:rFonts w:ascii="Times New Roman" w:hAnsi="Times New Roman" w:cs="Times New Roman"/>
-          <w:sz w:val="28"/>
-          <w:szCs w:val="28"/>
-          <w:lang w:val="en-US"/>
-        </w:rPr>
-      </w:pPr>
-      <w:r>
-        <w:rPr>
-          <w:rFonts w:ascii="Times New Roman" w:hAnsi="Times New Roman" w:cs="Times New Roman"/>
-          <w:sz w:val="28"/>
-          <w:szCs w:val="28"/>
-          <w:lang w:val="en-US"/>
-        </w:rPr>
-        <w:t xml:space="preserve"> Diagonals</w:t>
-      </w:r>
-    </w:p>
-    <w:p>
-      <w:pPr>
-        <w:pStyle w:val="a3"/>
-        <w:numPr>
-          <w:ilvl w:val="0"/>
-          <w:numId w:val="1"/>
-        </w:numPr>
-        <w:spacing w:after="0" w:line="240" w:lineRule="auto"/>
-        <w:jc w:val="both"/>
-        <w:rPr>
-          <w:rFonts w:ascii="Times New Roman" w:hAnsi="Times New Roman" w:cs="Times New Roman"/>
-          <w:sz w:val="28"/>
-          <w:szCs w:val="28"/>
-          <w:lang w:val="en-US"/>
-        </w:rPr>
-      </w:pPr>
-      <w:r>
-        <w:rPr>
-          <w:rFonts w:ascii="Times New Roman" w:hAnsi="Times New Roman" w:cs="Times New Roman"/>
-          <w:sz w:val="28"/>
-          <w:szCs w:val="28"/>
-          <w:lang w:val="en-US"/>
-        </w:rPr>
-        <w:t xml:space="preserve"> </w:t>
-      </w:r>
-      <w:proofErr w:type="spellStart"/>
-      <w:r>
-        <w:rPr>
-          <w:rFonts w:ascii="Times New Roman" w:hAnsi="Times New Roman" w:cs="Times New Roman"/>
-          <w:sz w:val="28"/>
-          <w:szCs w:val="28"/>
-          <w:lang w:val="en-US"/>
-        </w:rPr>
-        <w:t>Max_sum_path_in_matrix</w:t>
-      </w:r>
-      <w:proofErr w:type="spellEnd"/>
+        <w:t xml:space="preserve"> Max_sum_path_in_matrix</w:t>
+      </w:r>
     </w:p>
     <w:p>
       <w:pPr>
@@ -684,128 +672,85 @@
           <w:szCs w:val="28"/>
           <w:lang w:val="en-US"/>
         </w:rPr>
-        <w:t xml:space="preserve"> </w:t>
-      </w:r>
-      <w:proofErr w:type="spellStart"/>
-      <w:r>
-        <w:rPr>
-          <w:rFonts w:ascii="Times New Roman" w:hAnsi="Times New Roman" w:cs="Times New Roman"/>
-          <w:sz w:val="28"/>
-          <w:szCs w:val="28"/>
-          <w:lang w:val="en-US"/>
-        </w:rPr>
-        <w:t>Matrix_product</w:t>
-      </w:r>
-      <w:proofErr w:type="spellEnd"/>
-    </w:p>
-    <w:p>
-      <w:pPr>
-        <w:pStyle w:val="a3"/>
-        <w:numPr>
-          <w:ilvl w:val="0"/>
-          <w:numId w:val="1"/>
-        </w:numPr>
-        <w:spacing w:after="0" w:line="240" w:lineRule="auto"/>
-        <w:jc w:val="both"/>
-        <w:rPr>
-          <w:rFonts w:ascii="Times New Roman" w:hAnsi="Times New Roman" w:cs="Times New Roman"/>
-          <w:sz w:val="28"/>
-          <w:szCs w:val="28"/>
-          <w:lang w:val="en-US"/>
-        </w:rPr>
-      </w:pPr>
-      <w:r>
-        <w:rPr>
-          <w:rFonts w:ascii="Times New Roman" w:hAnsi="Times New Roman" w:cs="Times New Roman"/>
-          <w:sz w:val="28"/>
-          <w:szCs w:val="28"/>
-          <w:lang w:val="en-US"/>
-        </w:rPr>
-        <w:t xml:space="preserve"> </w:t>
-      </w:r>
-      <w:proofErr w:type="spellStart"/>
-      <w:r>
-        <w:rPr>
-          <w:rFonts w:ascii="Times New Roman" w:hAnsi="Times New Roman" w:cs="Times New Roman"/>
-          <w:sz w:val="28"/>
-          <w:szCs w:val="28"/>
-          <w:lang w:val="en-US"/>
-        </w:rPr>
-        <w:t>Matrix_determinant</w:t>
-      </w:r>
-      <w:proofErr w:type="spellEnd"/>
-    </w:p>
-    <w:p>
-      <w:pPr>
-        <w:pStyle w:val="a3"/>
-        <w:numPr>
-          <w:ilvl w:val="0"/>
-          <w:numId w:val="1"/>
-        </w:numPr>
-        <w:spacing w:after="0" w:line="240" w:lineRule="auto"/>
-        <w:jc w:val="both"/>
-        <w:rPr>
-          <w:rFonts w:ascii="Times New Roman" w:hAnsi="Times New Roman" w:cs="Times New Roman"/>
-          <w:sz w:val="28"/>
-          <w:szCs w:val="28"/>
-          <w:lang w:val="en-US"/>
-        </w:rPr>
-      </w:pPr>
-      <w:r>
-        <w:rPr>
-          <w:rFonts w:ascii="Times New Roman" w:hAnsi="Times New Roman" w:cs="Times New Roman"/>
-          <w:sz w:val="28"/>
-          <w:szCs w:val="28"/>
-          <w:lang w:val="en-US"/>
-        </w:rPr>
-        <w:t xml:space="preserve"> </w:t>
-      </w:r>
-      <w:proofErr w:type="spellStart"/>
-      <w:r>
-        <w:rPr>
-          <w:rFonts w:ascii="Times New Roman" w:hAnsi="Times New Roman" w:cs="Times New Roman"/>
-          <w:sz w:val="28"/>
-          <w:szCs w:val="28"/>
-          <w:lang w:val="en-US"/>
-        </w:rPr>
-        <w:t>Binary_search</w:t>
-      </w:r>
-      <w:proofErr w:type="spellEnd"/>
-    </w:p>
-    <w:p>
-      <w:pPr>
-        <w:pStyle w:val="a3"/>
-        <w:numPr>
-          <w:ilvl w:val="0"/>
-          <w:numId w:val="1"/>
-        </w:numPr>
-        <w:spacing w:after="0" w:line="240" w:lineRule="auto"/>
-        <w:jc w:val="both"/>
-        <w:rPr>
-          <w:rFonts w:ascii="Times New Roman" w:hAnsi="Times New Roman" w:cs="Times New Roman"/>
-          <w:sz w:val="28"/>
-          <w:szCs w:val="28"/>
-          <w:lang w:val="en-US"/>
-        </w:rPr>
-      </w:pPr>
-      <w:r>
-        <w:rPr>
-          <w:rFonts w:ascii="Times New Roman" w:hAnsi="Times New Roman" w:cs="Times New Roman"/>
-          <w:sz w:val="28"/>
-          <w:szCs w:val="28"/>
-          <w:lang w:val="en-US"/>
-        </w:rPr>
-        <w:t xml:space="preserve"> </w:t>
-      </w:r>
-      <w:proofErr w:type="spellStart"/>
-      <w:r>
-        <w:rPr>
-          <w:rFonts w:ascii="Times New Roman" w:hAnsi="Times New Roman" w:cs="Times New Roman"/>
-          <w:sz w:val="28"/>
-          <w:szCs w:val="28"/>
-          <w:lang w:val="en-US"/>
-        </w:rPr>
-        <w:t>L</w:t>
+        <w:t xml:space="preserve"> Matrix_product</w:t>
+      </w:r>
+    </w:p>
+    <w:p>
+      <w:pPr>
+        <w:pStyle w:val="a3"/>
+        <w:numPr>
+          <w:ilvl w:val="0"/>
+          <w:numId w:val="1"/>
+        </w:numPr>
+        <w:spacing w:after="0" w:line="240" w:lineRule="auto"/>
+        <w:jc w:val="both"/>
+        <w:rPr>
+          <w:rFonts w:ascii="Times New Roman" w:hAnsi="Times New Roman" w:cs="Times New Roman"/>
+          <w:sz w:val="28"/>
+          <w:szCs w:val="28"/>
+          <w:lang w:val="en-US"/>
+        </w:rPr>
+      </w:pPr>
+      <w:r>
+        <w:rPr>
+          <w:rFonts w:ascii="Times New Roman" w:hAnsi="Times New Roman" w:cs="Times New Roman"/>
+          <w:sz w:val="28"/>
+          <w:szCs w:val="28"/>
+          <w:lang w:val="en-US"/>
+        </w:rPr>
+        <w:t xml:space="preserve"> Matrix_determinant</w:t>
+      </w:r>
+    </w:p>
+    <w:p>
+      <w:pPr>
+        <w:pStyle w:val="a3"/>
+        <w:numPr>
+          <w:ilvl w:val="0"/>
+          <w:numId w:val="1"/>
+        </w:numPr>
+        <w:spacing w:after="0" w:line="240" w:lineRule="auto"/>
+        <w:jc w:val="both"/>
+        <w:rPr>
+          <w:rFonts w:ascii="Times New Roman" w:hAnsi="Times New Roman" w:cs="Times New Roman"/>
+          <w:sz w:val="28"/>
+          <w:szCs w:val="28"/>
+          <w:lang w:val="en-US"/>
+        </w:rPr>
+      </w:pPr>
+      <w:r>
+        <w:rPr>
+          <w:rFonts w:ascii="Times New Roman" w:hAnsi="Times New Roman" w:cs="Times New Roman"/>
+          <w:sz w:val="28"/>
+          <w:szCs w:val="28"/>
+          <w:lang w:val="en-US"/>
+        </w:rPr>
+        <w:t xml:space="preserve"> Binary_search</w:t>
+      </w:r>
+    </w:p>
+    <w:p>
+      <w:pPr>
+        <w:pStyle w:val="a3"/>
+        <w:numPr>
+          <w:ilvl w:val="0"/>
+          <w:numId w:val="1"/>
+        </w:numPr>
+        <w:spacing w:after="0" w:line="240" w:lineRule="auto"/>
+        <w:jc w:val="both"/>
+        <w:rPr>
+          <w:rFonts w:ascii="Times New Roman" w:hAnsi="Times New Roman" w:cs="Times New Roman"/>
+          <w:sz w:val="28"/>
+          <w:szCs w:val="28"/>
+          <w:lang w:val="en-US"/>
+        </w:rPr>
+      </w:pPr>
+      <w:r>
+        <w:rPr>
+          <w:rFonts w:ascii="Times New Roman" w:hAnsi="Times New Roman" w:cs="Times New Roman"/>
+          <w:sz w:val="28"/>
+          <w:szCs w:val="28"/>
+          <w:lang w:val="en-US"/>
+        </w:rPr>
+        <w:t xml:space="preserve"> L</w:t>
       </w:r>
       <w:r>
         <w:rPr>
@@ -852,42 +797,31 @@
         </w:rPr>
         <w:t>ubsequence</w:t>
       </w:r>
-      <w:proofErr w:type="spellEnd"/>
-    </w:p>
-    <w:p>
-      <w:pPr>
-        <w:pStyle w:val="a3"/>
-        <w:numPr>
-          <w:ilvl w:val="0"/>
-          <w:numId w:val="1"/>
-        </w:numPr>
-        <w:spacing w:after="0" w:line="240" w:lineRule="auto"/>
-        <w:jc w:val="both"/>
-        <w:rPr>
-          <w:rFonts w:ascii="Times New Roman" w:hAnsi="Times New Roman" w:cs="Times New Roman"/>
-          <w:sz w:val="28"/>
-          <w:szCs w:val="28"/>
-          <w:lang w:val="en-US"/>
-        </w:rPr>
-      </w:pPr>
-      <w:r>
-        <w:rPr>
-          <w:rFonts w:ascii="Times New Roman" w:hAnsi="Times New Roman" w:cs="Times New Roman"/>
-          <w:sz w:val="28"/>
-          <w:szCs w:val="28"/>
-          <w:lang w:val="en-US"/>
-        </w:rPr>
-        <w:t xml:space="preserve"> </w:t>
-      </w:r>
-      <w:proofErr w:type="spellStart"/>
-      <w:r>
-        <w:rPr>
-          <w:rFonts w:ascii="Times New Roman" w:hAnsi="Times New Roman" w:cs="Times New Roman"/>
-          <w:sz w:val="28"/>
-          <w:szCs w:val="28"/>
-          <w:lang w:val="en-US"/>
-        </w:rPr>
-        <w:t>L</w:t>
+    </w:p>
+    <w:p>
+      <w:pPr>
+        <w:pStyle w:val="a3"/>
+        <w:numPr>
+          <w:ilvl w:val="0"/>
+          <w:numId w:val="1"/>
+        </w:numPr>
+        <w:spacing w:after="0" w:line="240" w:lineRule="auto"/>
+        <w:jc w:val="both"/>
+        <w:rPr>
+          <w:rFonts w:ascii="Times New Roman" w:hAnsi="Times New Roman" w:cs="Times New Roman"/>
+          <w:sz w:val="28"/>
+          <w:szCs w:val="28"/>
+          <w:lang w:val="en-US"/>
+        </w:rPr>
+      </w:pPr>
+      <w:r>
+        <w:rPr>
+          <w:rFonts w:ascii="Times New Roman" w:hAnsi="Times New Roman" w:cs="Times New Roman"/>
+          <w:sz w:val="28"/>
+          <w:szCs w:val="28"/>
+          <w:lang w:val="en-US"/>
+        </w:rPr>
+        <w:t xml:space="preserve"> L</w:t>
       </w:r>
       <w:r>
         <w:rPr>
@@ -898,42 +832,31 @@
         </w:rPr>
         <w:t>evenstein_distance</w:t>
       </w:r>
-      <w:proofErr w:type="spellEnd"/>
-    </w:p>
-    <w:p>
-      <w:pPr>
-        <w:pStyle w:val="a3"/>
-        <w:numPr>
-          <w:ilvl w:val="0"/>
-          <w:numId w:val="1"/>
-        </w:numPr>
-        <w:spacing w:after="0" w:line="240" w:lineRule="auto"/>
-        <w:jc w:val="both"/>
-        <w:rPr>
-          <w:rFonts w:ascii="Times New Roman" w:hAnsi="Times New Roman" w:cs="Times New Roman"/>
-          <w:sz w:val="28"/>
-          <w:szCs w:val="28"/>
-          <w:lang w:val="en-US"/>
-        </w:rPr>
-      </w:pPr>
-      <w:r>
-        <w:rPr>
-          <w:rFonts w:ascii="Times New Roman" w:hAnsi="Times New Roman" w:cs="Times New Roman"/>
-          <w:sz w:val="28"/>
-          <w:szCs w:val="28"/>
-          <w:lang w:val="en-US"/>
-        </w:rPr>
-        <w:t xml:space="preserve"> </w:t>
-      </w:r>
-      <w:proofErr w:type="spellStart"/>
-      <w:r>
-        <w:rPr>
-          <w:rFonts w:ascii="Times New Roman" w:hAnsi="Times New Roman" w:cs="Times New Roman"/>
-          <w:sz w:val="28"/>
-          <w:szCs w:val="28"/>
-          <w:lang w:val="en-US"/>
-        </w:rPr>
-        <w:t>L</w:t>
+    </w:p>
+    <w:p>
+      <w:pPr>
+        <w:pStyle w:val="a3"/>
+        <w:numPr>
+          <w:ilvl w:val="0"/>
+          <w:numId w:val="1"/>
+        </w:numPr>
+        <w:spacing w:after="0" w:line="240" w:lineRule="auto"/>
+        <w:jc w:val="both"/>
+        <w:rPr>
+          <w:rFonts w:ascii="Times New Roman" w:hAnsi="Times New Roman" w:cs="Times New Roman"/>
+          <w:sz w:val="28"/>
+          <w:szCs w:val="28"/>
+          <w:lang w:val="en-US"/>
+        </w:rPr>
+      </w:pPr>
+      <w:r>
+        <w:rPr>
+          <w:rFonts w:ascii="Times New Roman" w:hAnsi="Times New Roman" w:cs="Times New Roman"/>
+          <w:sz w:val="28"/>
+          <w:szCs w:val="28"/>
+          <w:lang w:val="en-US"/>
+        </w:rPr>
+        <w:t xml:space="preserve"> L</w:t>
       </w:r>
       <w:r>
         <w:rPr>
@@ -944,7 +867,6 @@
         </w:rPr>
         <w:t>argest_increacing_subsequence</w:t>
       </w:r>
-      <w:proofErr w:type="spellEnd"/>
     </w:p>
     <w:p>
       <w:pPr>
@@ -995,130 +917,86 @@
           <w:szCs w:val="28"/>
           <w:lang w:val="en-US"/>
         </w:rPr>
-        <w:t xml:space="preserve"> </w:t>
-      </w:r>
-      <w:proofErr w:type="spellStart"/>
-      <w:r>
-        <w:rPr>
-          <w:rFonts w:ascii="Times New Roman" w:hAnsi="Times New Roman" w:cs="Times New Roman"/>
-          <w:sz w:val="28"/>
-          <w:szCs w:val="28"/>
-          <w:lang w:val="en-US"/>
-        </w:rPr>
-        <w:t>Check_braces</w:t>
-      </w:r>
-      <w:proofErr w:type="spellEnd"/>
-    </w:p>
-    <w:p>
-      <w:pPr>
-        <w:pStyle w:val="a3"/>
-        <w:numPr>
-          <w:ilvl w:val="0"/>
-          <w:numId w:val="1"/>
-        </w:numPr>
-        <w:spacing w:after="0" w:line="240" w:lineRule="auto"/>
-        <w:jc w:val="both"/>
-        <w:rPr>
-          <w:rFonts w:ascii="Times New Roman" w:hAnsi="Times New Roman" w:cs="Times New Roman"/>
-          <w:sz w:val="28"/>
-          <w:szCs w:val="28"/>
-          <w:lang w:val="en-US"/>
-        </w:rPr>
-      </w:pPr>
-      <w:r>
-        <w:rPr>
-          <w:rFonts w:ascii="Times New Roman" w:hAnsi="Times New Roman" w:cs="Times New Roman"/>
-          <w:sz w:val="28"/>
-          <w:szCs w:val="28"/>
-          <w:lang w:val="en-US"/>
-        </w:rPr>
-        <w:t xml:space="preserve"> </w:t>
-      </w:r>
-      <w:proofErr w:type="spellStart"/>
-      <w:r>
-        <w:rPr>
-          <w:rFonts w:ascii="Times New Roman" w:hAnsi="Times New Roman" w:cs="Times New Roman"/>
-          <w:sz w:val="28"/>
-          <w:szCs w:val="28"/>
-          <w:lang w:val="en-US"/>
-        </w:rPr>
-        <w:t>Reverse_polish_notation</w:t>
-      </w:r>
-      <w:proofErr w:type="spellEnd"/>
-    </w:p>
-    <w:p>
-      <w:pPr>
-        <w:pStyle w:val="a3"/>
-        <w:numPr>
-          <w:ilvl w:val="0"/>
-          <w:numId w:val="1"/>
-        </w:numPr>
-        <w:spacing w:after="0" w:line="240" w:lineRule="auto"/>
-        <w:jc w:val="both"/>
-        <w:rPr>
-          <w:rFonts w:ascii="Times New Roman" w:hAnsi="Times New Roman" w:cs="Times New Roman"/>
-          <w:sz w:val="28"/>
-          <w:szCs w:val="28"/>
-          <w:lang w:val="en-US"/>
-        </w:rPr>
-      </w:pPr>
-      <w:r>
-        <w:rPr>
-          <w:rFonts w:ascii="Times New Roman" w:hAnsi="Times New Roman" w:cs="Times New Roman"/>
-          <w:sz w:val="28"/>
-          <w:szCs w:val="28"/>
-          <w:lang w:val="en-US"/>
-        </w:rPr>
-        <w:t xml:space="preserve"> </w:t>
-      </w:r>
-      <w:proofErr w:type="spellStart"/>
-      <w:r>
-        <w:rPr>
-          <w:rFonts w:ascii="Times New Roman" w:hAnsi="Times New Roman" w:cs="Times New Roman"/>
-          <w:sz w:val="28"/>
-          <w:szCs w:val="28"/>
-          <w:lang w:val="en-US"/>
-        </w:rPr>
-        <w:t>Convert_to_base</w:t>
-      </w:r>
-      <w:proofErr w:type="spellEnd"/>
-    </w:p>
-    <w:p>
-      <w:pPr>
-        <w:pStyle w:val="a3"/>
-        <w:numPr>
-          <w:ilvl w:val="0"/>
-          <w:numId w:val="1"/>
-        </w:numPr>
-        <w:spacing w:after="0" w:line="240" w:lineRule="auto"/>
-        <w:jc w:val="both"/>
-        <w:rPr>
-          <w:rFonts w:ascii="Times New Roman" w:hAnsi="Times New Roman" w:cs="Times New Roman"/>
-          <w:sz w:val="28"/>
-          <w:szCs w:val="28"/>
-          <w:lang w:val="en-US"/>
-        </w:rPr>
-      </w:pPr>
-      <w:r>
-        <w:rPr>
-          <w:rFonts w:ascii="Times New Roman" w:hAnsi="Times New Roman" w:cs="Times New Roman"/>
-          <w:sz w:val="28"/>
-          <w:szCs w:val="28"/>
-          <w:lang w:val="en-US"/>
-        </w:rPr>
-        <w:t xml:space="preserve"> </w:t>
-      </w:r>
-      <w:proofErr w:type="spellStart"/>
-      <w:r>
-        <w:rPr>
-          <w:rFonts w:ascii="Times New Roman" w:hAnsi="Times New Roman" w:cs="Times New Roman"/>
-          <w:sz w:val="28"/>
-          <w:szCs w:val="28"/>
-          <w:lang w:val="en-US"/>
-        </w:rPr>
-        <w:t>Linked_list</w:t>
-      </w:r>
-      <w:proofErr w:type="spellEnd"/>
+        <w:t xml:space="preserve"> Check_braces</w:t>
+      </w:r>
+    </w:p>
+    <w:p>
+      <w:pPr>
+        <w:pStyle w:val="a3"/>
+        <w:numPr>
+          <w:ilvl w:val="0"/>
+          <w:numId w:val="1"/>
+        </w:numPr>
+        <w:spacing w:after="0" w:line="240" w:lineRule="auto"/>
+        <w:jc w:val="both"/>
+        <w:rPr>
+          <w:rFonts w:ascii="Times New Roman" w:hAnsi="Times New Roman" w:cs="Times New Roman"/>
+          <w:sz w:val="28"/>
+          <w:szCs w:val="28"/>
+          <w:lang w:val="en-US"/>
+        </w:rPr>
+      </w:pPr>
+      <w:r>
+        <w:rPr>
+          <w:rFonts w:ascii="Times New Roman" w:hAnsi="Times New Roman" w:cs="Times New Roman"/>
+          <w:sz w:val="28"/>
+          <w:szCs w:val="28"/>
+          <w:lang w:val="en-US"/>
+        </w:rPr>
+        <w:t xml:space="preserve"> Reverse_polish_notation</w:t>
+      </w:r>
+    </w:p>
+    <w:p>
+      <w:pPr>
+        <w:pStyle w:val="a3"/>
+        <w:numPr>
+          <w:ilvl w:val="0"/>
+          <w:numId w:val="1"/>
+        </w:numPr>
+        <w:spacing w:after="0" w:line="240" w:lineRule="auto"/>
+        <w:jc w:val="both"/>
+        <w:rPr>
+          <w:rFonts w:ascii="Times New Roman" w:hAnsi="Times New Roman" w:cs="Times New Roman"/>
+          <w:sz w:val="28"/>
+          <w:szCs w:val="28"/>
+          <w:lang w:val="en-US"/>
+        </w:rPr>
+      </w:pPr>
+      <w:r>
+        <w:rPr>
+          <w:rFonts w:ascii="Times New Roman" w:hAnsi="Times New Roman" w:cs="Times New Roman"/>
+          <w:sz w:val="28"/>
+          <w:szCs w:val="28"/>
+          <w:lang w:val="en-US"/>
+        </w:rPr>
+        <w:t xml:space="preserve"> Convert_to_base</w:t>
+      </w:r>
+    </w:p>
+    <w:p>
+      <w:pPr>
+        <w:pStyle w:val="a3"/>
+        <w:numPr>
+          <w:ilvl w:val="0"/>
+          <w:numId w:val="1"/>
+        </w:numPr>
+        <w:spacing w:after="0" w:line="240" w:lineRule="auto"/>
+        <w:jc w:val="both"/>
+        <w:rPr>
+          <w:rFonts w:ascii="Times New Roman" w:hAnsi="Times New Roman" w:cs="Times New Roman"/>
+          <w:sz w:val="28"/>
+          <w:szCs w:val="28"/>
+          <w:lang w:val="en-US"/>
+        </w:rPr>
+      </w:pPr>
+      <w:r>
+        <w:rPr>
+          <w:rFonts w:ascii="Times New Roman" w:hAnsi="Times New Roman" w:cs="Times New Roman"/>
+          <w:sz w:val="28"/>
+          <w:szCs w:val="28"/>
+          <w:lang w:val="en-US"/>
+        </w:rPr>
+        <w:t xml:space="preserve"> Linked_list</w:t>
+      </w:r>
     </w:p>
     <w:p>
       <w:pPr>
@@ -1161,27 +1039,7 @@
           <w:szCs w:val="28"/>
           <w:lang w:val="en-US"/>
         </w:rPr>
-        <w:t xml:space="preserve">. </w:t>
-      </w:r>
-      <w:proofErr w:type="spellStart"/>
-      <w:r>
-        <w:rPr>
-          <w:rFonts w:ascii="Times New Roman" w:hAnsi="Times New Roman" w:cs="Times New Roman"/>
-          <w:sz w:val="28"/>
-          <w:szCs w:val="28"/>
-          <w:lang w:val="en-US"/>
-        </w:rPr>
-        <w:t>Dfs</w:t>
-      </w:r>
-      <w:proofErr w:type="spellEnd"/>
-      <w:r>
-        <w:rPr>
-          <w:rFonts w:ascii="Times New Roman" w:hAnsi="Times New Roman" w:cs="Times New Roman"/>
-          <w:sz w:val="28"/>
-          <w:szCs w:val="28"/>
-          <w:lang w:val="en-US"/>
-        </w:rPr>
-        <w:t xml:space="preserve"> (count island).</w:t>
+        <w:t>. Dfs (count island).</w:t>
       </w:r>
     </w:p>
     <w:p>
@@ -1287,36 +1145,16 @@
           <w:szCs w:val="28"/>
           <w:lang w:val="en-US"/>
         </w:rPr>
-        <w:t xml:space="preserve"> </w:t>
-      </w:r>
-      <w:proofErr w:type="spellStart"/>
-      <w:r>
-        <w:rPr>
-          <w:rFonts w:ascii="Times New Roman" w:hAnsi="Times New Roman" w:cs="Times New Roman"/>
-          <w:sz w:val="28"/>
-          <w:szCs w:val="28"/>
-          <w:lang w:val="en-US"/>
-        </w:rPr>
-        <w:t>Dijk</w:t>
-      </w:r>
-      <w:r>
-        <w:rPr>
-          <w:rFonts w:ascii="Times New Roman" w:hAnsi="Times New Roman" w:cs="Times New Roman"/>
-          <w:sz w:val="28"/>
-          <w:szCs w:val="28"/>
-          <w:lang w:val="en-US"/>
-        </w:rPr>
-        <w:t>stra</w:t>
-      </w:r>
-      <w:proofErr w:type="spellEnd"/>
-      <w:r>
-        <w:rPr>
-          <w:rFonts w:ascii="Times New Roman" w:hAnsi="Times New Roman" w:cs="Times New Roman"/>
-          <w:sz w:val="28"/>
-          <w:szCs w:val="28"/>
-          <w:lang w:val="en-US"/>
-        </w:rPr>
-        <w:t xml:space="preserve"> (</w:t>
+        <w:t xml:space="preserve"> Dijk</w:t>
+      </w:r>
+      <w:r>
+        <w:rPr>
+          <w:rFonts w:ascii="Times New Roman" w:hAnsi="Times New Roman" w:cs="Times New Roman"/>
+          <w:sz w:val="28"/>
+          <w:szCs w:val="28"/>
+          <w:lang w:val="en-US"/>
+        </w:rPr>
+        <w:t>stra (</w:t>
       </w:r>
       <w:r>
         <w:rPr>
@@ -1360,93 +1198,33 @@
           <w:szCs w:val="28"/>
           <w:lang w:val="en-US"/>
         </w:rPr>
-        <w:t xml:space="preserve"> </w:t>
-      </w:r>
-      <w:proofErr w:type="spellStart"/>
-      <w:r>
-        <w:rPr>
-          <w:rFonts w:ascii="Times New Roman" w:hAnsi="Times New Roman" w:cs="Times New Roman"/>
-          <w:sz w:val="28"/>
-          <w:szCs w:val="28"/>
-          <w:lang w:val="en-US"/>
-        </w:rPr>
-        <w:t>Algoritm</w:t>
-      </w:r>
-      <w:proofErr w:type="spellEnd"/>
-      <w:r>
-        <w:rPr>
-          <w:rFonts w:ascii="Times New Roman" w:hAnsi="Times New Roman" w:cs="Times New Roman"/>
-          <w:sz w:val="28"/>
-          <w:szCs w:val="28"/>
-          <w:lang w:val="en-US"/>
-        </w:rPr>
-        <w:t xml:space="preserve"> Prima (minimum spanning tree)</w:t>
-      </w:r>
-    </w:p>
-    <w:p>
-      <w:pPr>
-        <w:pStyle w:val="a3"/>
-        <w:numPr>
-          <w:ilvl w:val="0"/>
-          <w:numId w:val="1"/>
-        </w:numPr>
-        <w:spacing w:after="0" w:line="240" w:lineRule="auto"/>
-        <w:jc w:val="both"/>
-        <w:rPr>
-          <w:rFonts w:ascii="Times New Roman" w:hAnsi="Times New Roman" w:cs="Times New Roman"/>
-          <w:sz w:val="28"/>
-          <w:szCs w:val="28"/>
-          <w:lang w:val="en-US"/>
-        </w:rPr>
-      </w:pPr>
-      <w:r>
-        <w:rPr>
-          <w:rFonts w:ascii="Times New Roman" w:hAnsi="Times New Roman" w:cs="Times New Roman"/>
-          <w:sz w:val="28"/>
-          <w:szCs w:val="28"/>
-          <w:lang w:val="en-US"/>
-        </w:rPr>
-        <w:t xml:space="preserve"> </w:t>
-      </w:r>
-      <w:proofErr w:type="spellStart"/>
-      <w:r>
-        <w:rPr>
-          <w:rFonts w:ascii="Times New Roman" w:hAnsi="Times New Roman" w:cs="Times New Roman"/>
-          <w:sz w:val="28"/>
-          <w:szCs w:val="28"/>
-          <w:lang w:val="en-US"/>
-        </w:rPr>
-        <w:t>Manaker</w:t>
-      </w:r>
-      <w:proofErr w:type="spellEnd"/>
-      <w:r>
-        <w:rPr>
-          <w:rFonts w:ascii="Times New Roman" w:hAnsi="Times New Roman" w:cs="Times New Roman"/>
-          <w:sz w:val="28"/>
-          <w:szCs w:val="28"/>
-          <w:lang w:val="en-US"/>
-        </w:rPr>
-        <w:t xml:space="preserve"> </w:t>
-      </w:r>
-      <w:proofErr w:type="spellStart"/>
-      <w:r>
-        <w:rPr>
-          <w:rFonts w:ascii="Times New Roman" w:hAnsi="Times New Roman" w:cs="Times New Roman"/>
-          <w:sz w:val="28"/>
-          <w:szCs w:val="28"/>
-          <w:lang w:val="en-US"/>
-        </w:rPr>
-        <w:t>algoritm</w:t>
-      </w:r>
-      <w:proofErr w:type="spellEnd"/>
-      <w:r>
-        <w:rPr>
-          <w:rFonts w:ascii="Times New Roman" w:hAnsi="Times New Roman" w:cs="Times New Roman"/>
-          <w:sz w:val="28"/>
-          <w:szCs w:val="28"/>
-          <w:lang w:val="en-US"/>
-        </w:rPr>
-        <w:t xml:space="preserve"> (longest palindrome)</w:t>
+        <w:t xml:space="preserve"> Algoritm Prima (minimum spanning tree)</w:t>
+      </w:r>
+    </w:p>
+    <w:p>
+      <w:pPr>
+        <w:pStyle w:val="a3"/>
+        <w:numPr>
+          <w:ilvl w:val="0"/>
+          <w:numId w:val="1"/>
+        </w:numPr>
+        <w:spacing w:after="0" w:line="240" w:lineRule="auto"/>
+        <w:jc w:val="both"/>
+        <w:rPr>
+          <w:rFonts w:ascii="Times New Roman" w:hAnsi="Times New Roman" w:cs="Times New Roman"/>
+          <w:sz w:val="28"/>
+          <w:szCs w:val="28"/>
+          <w:lang w:val="en-US"/>
+        </w:rPr>
+      </w:pPr>
+      <w:r>
+        <w:rPr>
+          <w:rFonts w:ascii="Times New Roman" w:hAnsi="Times New Roman" w:cs="Times New Roman"/>
+          <w:sz w:val="28"/>
+          <w:szCs w:val="28"/>
+          <w:lang w:val="en-US"/>
+        </w:rPr>
+        <w:t xml:space="preserve"> Manaker algoritm (longest palindrome)</w:t>
       </w:r>
     </w:p>
     <w:p>

</xml_diff>